<commit_message>
add new law lecture
</commit_message>
<xml_diff>
--- a/law/Lektsii_Po_Osnovam_Prava_V_It.docx
+++ b/law/Lektsii_Po_Osnovam_Prava_V_It.docx
@@ -3199,7 +3199,6 @@
         <w:rPr>
           <w:b/>
           <w:bCs/>
-          <w:lang w:val="en-US"/>
         </w:rPr>
         <w:t>5</w:t>
       </w:r>
@@ -3297,10 +3296,7 @@
         <w:pStyle w:val="Heading2"/>
       </w:pPr>
       <w:r>
-        <w:t xml:space="preserve">1. </w:t>
-      </w:r>
-      <w:r>
-        <w:t>Состав и классификация основных фондов. Методы оценки. Износ и амортизация основных фондов. Показатели и направления повышение эффективности использования</w:t>
+        <w:t>1. Состав и классификация основных фондов. Методы оценки. Износ и амортизация основных фондов. Показатели и направления повышение эффективности использования</w:t>
       </w:r>
     </w:p>
     <w:p>
@@ -3397,16 +3393,7 @@
         <w:t>Оборотный – оборотные фонды</w:t>
       </w:r>
       <w:r>
-        <w:t xml:space="preserve"> </w:t>
-      </w:r>
-      <w:r>
-        <w:t>(сырье и материалы</w:t>
-      </w:r>
-      <w:r>
-        <w:t>, топливо и энергия, запасные части...</w:t>
-      </w:r>
-      <w:r>
-        <w:t>)</w:t>
+        <w:t xml:space="preserve"> (сырье и материалы, топливо и энергия, запасные части...)</w:t>
       </w:r>
       <w:r>
         <w:t xml:space="preserve"> и фонды обращения</w:t>
@@ -3774,10 +3761,7 @@
         <w:jc w:val="both"/>
       </w:pPr>
       <w:r>
-        <w:t xml:space="preserve">Производственный инвентарь - производственные </w:t>
-      </w:r>
-      <w:r>
-        <w:t>столы, стелажи, ограждения...</w:t>
+        <w:t>Производственный инвентарь - производственные столы, стелажи, ограждения...</w:t>
       </w:r>
     </w:p>
     <w:p>
@@ -4107,6 +4091,92 @@
       </w:pPr>
       <w:r>
         <w:t>Метода начисления амортизации.</w:t>
+      </w:r>
+    </w:p>
+    <w:p>
+      <w:pPr>
+        <w:jc w:val="both"/>
+      </w:pPr>
+      <w:r>
+        <w:t>Способы и методы начисления амортизации</w:t>
+      </w:r>
+    </w:p>
+    <w:p>
+      <w:pPr>
+        <w:pStyle w:val="ListParagraph"/>
+        <w:numPr>
+          <w:ilvl w:val="0"/>
+          <w:numId w:val="46"/>
+        </w:numPr>
+        <w:jc w:val="both"/>
+      </w:pPr>
+      <w:r>
+        <w:t>Равномерный;</w:t>
+      </w:r>
+    </w:p>
+    <w:p>
+      <w:pPr>
+        <w:pStyle w:val="ListParagraph"/>
+        <w:numPr>
+          <w:ilvl w:val="1"/>
+          <w:numId w:val="46"/>
+        </w:numPr>
+        <w:jc w:val="both"/>
+      </w:pPr>
+      <w:r>
+        <w:t>Линейный метод;</w:t>
+      </w:r>
+    </w:p>
+    <w:p>
+      <w:pPr>
+        <w:pStyle w:val="ListParagraph"/>
+        <w:numPr>
+          <w:ilvl w:val="1"/>
+          <w:numId w:val="46"/>
+        </w:numPr>
+        <w:jc w:val="both"/>
+      </w:pPr>
+      <w:r>
+        <w:t>Пропорциональный метод;</w:t>
+      </w:r>
+    </w:p>
+    <w:p>
+      <w:pPr>
+        <w:pStyle w:val="ListParagraph"/>
+        <w:numPr>
+          <w:ilvl w:val="0"/>
+          <w:numId w:val="46"/>
+        </w:numPr>
+        <w:jc w:val="both"/>
+      </w:pPr>
+      <w:r>
+        <w:t>Ускоренный</w:t>
+      </w:r>
+    </w:p>
+    <w:p>
+      <w:pPr>
+        <w:pStyle w:val="ListParagraph"/>
+        <w:numPr>
+          <w:ilvl w:val="1"/>
+          <w:numId w:val="46"/>
+        </w:numPr>
+        <w:jc w:val="both"/>
+      </w:pPr>
+      <w:r>
+        <w:t>Метод уменьшающегося остатка;</w:t>
+      </w:r>
+    </w:p>
+    <w:p>
+      <w:pPr>
+        <w:pStyle w:val="ListParagraph"/>
+        <w:numPr>
+          <w:ilvl w:val="1"/>
+          <w:numId w:val="46"/>
+        </w:numPr>
+        <w:jc w:val="both"/>
+      </w:pPr>
+      <w:r>
+        <w:t>Метод суммы чисел лет срока использования</w:t>
       </w:r>
     </w:p>
     <w:sectPr>
@@ -7343,6 +7413,119 @@
     </w:lvl>
   </w:abstractNum>
   <w:abstractNum w:abstractNumId="30" w15:restartNumberingAfterBreak="0">
+    <w:nsid w:val="535E7556"/>
+    <w:multiLevelType w:val="hybridMultilevel"/>
+    <w:tmpl w:val="779E49EE"/>
+    <w:lvl w:ilvl="0" w:tplc="04090001">
+      <w:start w:val="1"/>
+      <w:numFmt w:val="bullet"/>
+      <w:lvlText w:val=""/>
+      <w:lvlJc w:val="left"/>
+      <w:pPr>
+        <w:ind w:left="720" w:hanging="360"/>
+      </w:pPr>
+      <w:rPr>
+        <w:rFonts w:ascii="Symbol" w:hAnsi="Symbol" w:hint="default"/>
+      </w:rPr>
+    </w:lvl>
+    <w:lvl w:ilvl="1" w:tplc="04090003">
+      <w:start w:val="1"/>
+      <w:numFmt w:val="bullet"/>
+      <w:lvlText w:val="o"/>
+      <w:lvlJc w:val="left"/>
+      <w:pPr>
+        <w:ind w:left="1440" w:hanging="360"/>
+      </w:pPr>
+      <w:rPr>
+        <w:rFonts w:ascii="Courier New" w:hAnsi="Courier New" w:cs="Courier New" w:hint="default"/>
+      </w:rPr>
+    </w:lvl>
+    <w:lvl w:ilvl="2" w:tplc="04090005" w:tentative="1">
+      <w:start w:val="1"/>
+      <w:numFmt w:val="bullet"/>
+      <w:lvlText w:val=""/>
+      <w:lvlJc w:val="left"/>
+      <w:pPr>
+        <w:ind w:left="2160" w:hanging="360"/>
+      </w:pPr>
+      <w:rPr>
+        <w:rFonts w:ascii="Wingdings" w:hAnsi="Wingdings" w:hint="default"/>
+      </w:rPr>
+    </w:lvl>
+    <w:lvl w:ilvl="3" w:tplc="04090001" w:tentative="1">
+      <w:start w:val="1"/>
+      <w:numFmt w:val="bullet"/>
+      <w:lvlText w:val=""/>
+      <w:lvlJc w:val="left"/>
+      <w:pPr>
+        <w:ind w:left="2880" w:hanging="360"/>
+      </w:pPr>
+      <w:rPr>
+        <w:rFonts w:ascii="Symbol" w:hAnsi="Symbol" w:hint="default"/>
+      </w:rPr>
+    </w:lvl>
+    <w:lvl w:ilvl="4" w:tplc="04090003" w:tentative="1">
+      <w:start w:val="1"/>
+      <w:numFmt w:val="bullet"/>
+      <w:lvlText w:val="o"/>
+      <w:lvlJc w:val="left"/>
+      <w:pPr>
+        <w:ind w:left="3600" w:hanging="360"/>
+      </w:pPr>
+      <w:rPr>
+        <w:rFonts w:ascii="Courier New" w:hAnsi="Courier New" w:cs="Courier New" w:hint="default"/>
+      </w:rPr>
+    </w:lvl>
+    <w:lvl w:ilvl="5" w:tplc="04090005" w:tentative="1">
+      <w:start w:val="1"/>
+      <w:numFmt w:val="bullet"/>
+      <w:lvlText w:val=""/>
+      <w:lvlJc w:val="left"/>
+      <w:pPr>
+        <w:ind w:left="4320" w:hanging="360"/>
+      </w:pPr>
+      <w:rPr>
+        <w:rFonts w:ascii="Wingdings" w:hAnsi="Wingdings" w:hint="default"/>
+      </w:rPr>
+    </w:lvl>
+    <w:lvl w:ilvl="6" w:tplc="04090001" w:tentative="1">
+      <w:start w:val="1"/>
+      <w:numFmt w:val="bullet"/>
+      <w:lvlText w:val=""/>
+      <w:lvlJc w:val="left"/>
+      <w:pPr>
+        <w:ind w:left="5040" w:hanging="360"/>
+      </w:pPr>
+      <w:rPr>
+        <w:rFonts w:ascii="Symbol" w:hAnsi="Symbol" w:hint="default"/>
+      </w:rPr>
+    </w:lvl>
+    <w:lvl w:ilvl="7" w:tplc="04090003" w:tentative="1">
+      <w:start w:val="1"/>
+      <w:numFmt w:val="bullet"/>
+      <w:lvlText w:val="o"/>
+      <w:lvlJc w:val="left"/>
+      <w:pPr>
+        <w:ind w:left="5760" w:hanging="360"/>
+      </w:pPr>
+      <w:rPr>
+        <w:rFonts w:ascii="Courier New" w:hAnsi="Courier New" w:cs="Courier New" w:hint="default"/>
+      </w:rPr>
+    </w:lvl>
+    <w:lvl w:ilvl="8" w:tplc="04090005" w:tentative="1">
+      <w:start w:val="1"/>
+      <w:numFmt w:val="bullet"/>
+      <w:lvlText w:val=""/>
+      <w:lvlJc w:val="left"/>
+      <w:pPr>
+        <w:ind w:left="6480" w:hanging="360"/>
+      </w:pPr>
+      <w:rPr>
+        <w:rFonts w:ascii="Wingdings" w:hAnsi="Wingdings" w:hint="default"/>
+      </w:rPr>
+    </w:lvl>
+  </w:abstractNum>
+  <w:abstractNum w:abstractNumId="31" w15:restartNumberingAfterBreak="0">
     <w:nsid w:val="5569548B"/>
     <w:multiLevelType w:val="hybridMultilevel"/>
     <w:tmpl w:val="20D4A5F0"/>
@@ -7428,7 +7611,7 @@
       </w:pPr>
     </w:lvl>
   </w:abstractNum>
-  <w:abstractNum w:abstractNumId="31" w15:restartNumberingAfterBreak="0">
+  <w:abstractNum w:abstractNumId="32" w15:restartNumberingAfterBreak="0">
     <w:nsid w:val="56DF5EDD"/>
     <w:multiLevelType w:val="hybridMultilevel"/>
     <w:tmpl w:val="B0C4E58E"/>
@@ -7517,7 +7700,7 @@
       </w:pPr>
     </w:lvl>
   </w:abstractNum>
-  <w:abstractNum w:abstractNumId="32" w15:restartNumberingAfterBreak="0">
+  <w:abstractNum w:abstractNumId="33" w15:restartNumberingAfterBreak="0">
     <w:nsid w:val="575A703B"/>
     <w:multiLevelType w:val="hybridMultilevel"/>
     <w:tmpl w:val="AE28A0BC"/>
@@ -7630,7 +7813,7 @@
       </w:rPr>
     </w:lvl>
   </w:abstractNum>
-  <w:abstractNum w:abstractNumId="33" w15:restartNumberingAfterBreak="0">
+  <w:abstractNum w:abstractNumId="34" w15:restartNumberingAfterBreak="0">
     <w:nsid w:val="60D462E7"/>
     <w:multiLevelType w:val="hybridMultilevel"/>
     <w:tmpl w:val="E2EACF90"/>
@@ -7743,7 +7926,7 @@
       </w:rPr>
     </w:lvl>
   </w:abstractNum>
-  <w:abstractNum w:abstractNumId="34" w15:restartNumberingAfterBreak="0">
+  <w:abstractNum w:abstractNumId="35" w15:restartNumberingAfterBreak="0">
     <w:nsid w:val="65D0215B"/>
     <w:multiLevelType w:val="hybridMultilevel"/>
     <w:tmpl w:val="A2F4ED1C"/>
@@ -7856,7 +8039,7 @@
       </w:rPr>
     </w:lvl>
   </w:abstractNum>
-  <w:abstractNum w:abstractNumId="35" w15:restartNumberingAfterBreak="0">
+  <w:abstractNum w:abstractNumId="36" w15:restartNumberingAfterBreak="0">
     <w:nsid w:val="68AD0CFF"/>
     <w:multiLevelType w:val="hybridMultilevel"/>
     <w:tmpl w:val="6B36936C"/>
@@ -7969,7 +8152,7 @@
       </w:rPr>
     </w:lvl>
   </w:abstractNum>
-  <w:abstractNum w:abstractNumId="36" w15:restartNumberingAfterBreak="0">
+  <w:abstractNum w:abstractNumId="37" w15:restartNumberingAfterBreak="0">
     <w:nsid w:val="695A5D31"/>
     <w:multiLevelType w:val="hybridMultilevel"/>
     <w:tmpl w:val="B14882FE"/>
@@ -8082,7 +8265,7 @@
       </w:rPr>
     </w:lvl>
   </w:abstractNum>
-  <w:abstractNum w:abstractNumId="37" w15:restartNumberingAfterBreak="0">
+  <w:abstractNum w:abstractNumId="38" w15:restartNumberingAfterBreak="0">
     <w:nsid w:val="69DF4B1E"/>
     <w:multiLevelType w:val="hybridMultilevel"/>
     <w:tmpl w:val="41026416"/>
@@ -8168,7 +8351,7 @@
       </w:pPr>
     </w:lvl>
   </w:abstractNum>
-  <w:abstractNum w:abstractNumId="38" w15:restartNumberingAfterBreak="0">
+  <w:abstractNum w:abstractNumId="39" w15:restartNumberingAfterBreak="0">
     <w:nsid w:val="6B72318D"/>
     <w:multiLevelType w:val="hybridMultilevel"/>
     <w:tmpl w:val="359E7436"/>
@@ -8281,7 +8464,7 @@
       </w:rPr>
     </w:lvl>
   </w:abstractNum>
-  <w:abstractNum w:abstractNumId="39" w15:restartNumberingAfterBreak="0">
+  <w:abstractNum w:abstractNumId="40" w15:restartNumberingAfterBreak="0">
     <w:nsid w:val="6CC76BCE"/>
     <w:multiLevelType w:val="hybridMultilevel"/>
     <w:tmpl w:val="7F72B708"/>
@@ -8370,7 +8553,7 @@
       </w:pPr>
     </w:lvl>
   </w:abstractNum>
-  <w:abstractNum w:abstractNumId="40" w15:restartNumberingAfterBreak="0">
+  <w:abstractNum w:abstractNumId="41" w15:restartNumberingAfterBreak="0">
     <w:nsid w:val="6F695B7E"/>
     <w:multiLevelType w:val="hybridMultilevel"/>
     <w:tmpl w:val="18ACC6A6"/>
@@ -8459,7 +8642,7 @@
       </w:pPr>
     </w:lvl>
   </w:abstractNum>
-  <w:abstractNum w:abstractNumId="41" w15:restartNumberingAfterBreak="0">
+  <w:abstractNum w:abstractNumId="42" w15:restartNumberingAfterBreak="0">
     <w:nsid w:val="704B4400"/>
     <w:multiLevelType w:val="hybridMultilevel"/>
     <w:tmpl w:val="08585690"/>
@@ -8545,7 +8728,7 @@
       </w:pPr>
     </w:lvl>
   </w:abstractNum>
-  <w:abstractNum w:abstractNumId="42" w15:restartNumberingAfterBreak="0">
+  <w:abstractNum w:abstractNumId="43" w15:restartNumberingAfterBreak="0">
     <w:nsid w:val="71DF4B92"/>
     <w:multiLevelType w:val="hybridMultilevel"/>
     <w:tmpl w:val="AB60F4D8"/>
@@ -8658,7 +8841,7 @@
       </w:rPr>
     </w:lvl>
   </w:abstractNum>
-  <w:abstractNum w:abstractNumId="43" w15:restartNumberingAfterBreak="0">
+  <w:abstractNum w:abstractNumId="44" w15:restartNumberingAfterBreak="0">
     <w:nsid w:val="764B6386"/>
     <w:multiLevelType w:val="hybridMultilevel"/>
     <w:tmpl w:val="D3226164"/>
@@ -8771,7 +8954,7 @@
       </w:rPr>
     </w:lvl>
   </w:abstractNum>
-  <w:abstractNum w:abstractNumId="44" w15:restartNumberingAfterBreak="0">
+  <w:abstractNum w:abstractNumId="45" w15:restartNumberingAfterBreak="0">
     <w:nsid w:val="77CE758F"/>
     <w:multiLevelType w:val="hybridMultilevel"/>
     <w:tmpl w:val="9ACE7A2C"/>
@@ -8885,7 +9068,7 @@
     </w:lvl>
   </w:abstractNum>
   <w:num w:numId="1">
-    <w:abstractNumId w:val="39"/>
+    <w:abstractNumId w:val="40"/>
   </w:num>
   <w:num w:numId="2">
     <w:abstractNumId w:val="8"/>
@@ -8897,22 +9080,22 @@
     <w:abstractNumId w:val="5"/>
   </w:num>
   <w:num w:numId="5">
-    <w:abstractNumId w:val="41"/>
+    <w:abstractNumId w:val="42"/>
   </w:num>
   <w:num w:numId="6">
-    <w:abstractNumId w:val="43"/>
+    <w:abstractNumId w:val="44"/>
   </w:num>
   <w:num w:numId="7">
+    <w:abstractNumId w:val="32"/>
+  </w:num>
+  <w:num w:numId="8">
     <w:abstractNumId w:val="31"/>
   </w:num>
-  <w:num w:numId="8">
-    <w:abstractNumId w:val="30"/>
-  </w:num>
   <w:num w:numId="9">
-    <w:abstractNumId w:val="38"/>
+    <w:abstractNumId w:val="39"/>
   </w:num>
   <w:num w:numId="10">
-    <w:abstractNumId w:val="33"/>
+    <w:abstractNumId w:val="34"/>
   </w:num>
   <w:num w:numId="11">
     <w:abstractNumId w:val="27"/>
@@ -8933,19 +9116,19 @@
     <w:abstractNumId w:val="9"/>
   </w:num>
   <w:num w:numId="17">
-    <w:abstractNumId w:val="32"/>
+    <w:abstractNumId w:val="33"/>
   </w:num>
   <w:num w:numId="18">
     <w:abstractNumId w:val="21"/>
   </w:num>
   <w:num w:numId="19">
-    <w:abstractNumId w:val="40"/>
+    <w:abstractNumId w:val="41"/>
   </w:num>
   <w:num w:numId="20">
-    <w:abstractNumId w:val="34"/>
+    <w:abstractNumId w:val="35"/>
   </w:num>
   <w:num w:numId="21">
-    <w:abstractNumId w:val="36"/>
+    <w:abstractNumId w:val="37"/>
   </w:num>
   <w:num w:numId="22">
     <w:abstractNumId w:val="15"/>
@@ -8969,13 +9152,13 @@
     <w:abstractNumId w:val="16"/>
   </w:num>
   <w:num w:numId="29">
-    <w:abstractNumId w:val="44"/>
+    <w:abstractNumId w:val="45"/>
   </w:num>
   <w:num w:numId="30">
     <w:abstractNumId w:val="19"/>
   </w:num>
   <w:num w:numId="31">
-    <w:abstractNumId w:val="37"/>
+    <w:abstractNumId w:val="38"/>
   </w:num>
   <w:num w:numId="32">
     <w:abstractNumId w:val="17"/>
@@ -8993,7 +9176,7 @@
     <w:abstractNumId w:val="25"/>
   </w:num>
   <w:num w:numId="37">
-    <w:abstractNumId w:val="42"/>
+    <w:abstractNumId w:val="43"/>
   </w:num>
   <w:num w:numId="38">
     <w:abstractNumId w:val="12"/>
@@ -9002,7 +9185,7 @@
     <w:abstractNumId w:val="14"/>
   </w:num>
   <w:num w:numId="40">
-    <w:abstractNumId w:val="35"/>
+    <w:abstractNumId w:val="36"/>
   </w:num>
   <w:num w:numId="41">
     <w:abstractNumId w:val="10"/>
@@ -9018,6 +9201,9 @@
   </w:num>
   <w:num w:numId="45">
     <w:abstractNumId w:val="24"/>
+  </w:num>
+  <w:num w:numId="46">
+    <w:abstractNumId w:val="30"/>
   </w:num>
   <w:numIdMacAtCleanup w:val="45"/>
 </w:numbering>
@@ -9471,6 +9657,7 @@
   <w:style w:type="character" w:default="1" w:styleId="DefaultParagraphFont">
     <w:name w:val="Default Paragraph Font"/>
     <w:uiPriority w:val="1"/>
+    <w:semiHidden/>
     <w:unhideWhenUsed/>
   </w:style>
   <w:style w:type="table" w:default="1" w:styleId="TableNormal">

</xml_diff>